<commit_message>
salvo antes de implementar o footer.php e header.php
</commit_message>
<xml_diff>
--- a/assets/Textos completos.docx
+++ b/assets/Textos completos.docx
@@ -59,7 +59,25 @@
           <w:szCs w:val="24"/>
           <w:lang w:eastAsia="pt-BR"/>
         </w:rPr>
-        <w:t>A Aneel (Agência Nacional de Energia Elétrica) aprovou aumento nas contas de luz para consumidores de seis estados: Maranhão, Mato Grosso do Sul, São Paulo, Paraíba, Paraná e Santa Catarina.</w:t>
+        <w:t xml:space="preserve">A </w:t>
+      </w:r>
+      <w:r>
+        <w:rPr>
+          <w:rFonts w:eastAsia="Times New Roman" w:cs="Arial" w:ascii="Arial" w:hAnsi="Arial"/>
+          <w:sz w:val="24"/>
+          <w:szCs w:val="24"/>
+          <w:lang w:eastAsia="pt-BR"/>
+        </w:rPr>
+        <w:t>ANEEL</w:t>
+      </w:r>
+      <w:r>
+        <w:rPr>
+          <w:rFonts w:eastAsia="Times New Roman" w:cs="Arial" w:ascii="Arial" w:hAnsi="Arial"/>
+          <w:sz w:val="24"/>
+          <w:szCs w:val="24"/>
+          <w:lang w:eastAsia="pt-BR"/>
+        </w:rPr>
+        <w:t xml:space="preserve"> (Agência Nacional de Energia Elétrica) aprovou aumento nas contas de luz para consumidores de seis estados: Maranhão, Mato Grosso do Sul, São Paulo, Paraíba, Paraná e Santa Catarina.</w:t>
       </w:r>
     </w:p>
     <w:p>
@@ -136,7 +154,25 @@
           <w:szCs w:val="24"/>
           <w:lang w:eastAsia="pt-BR"/>
         </w:rPr>
-        <w:t xml:space="preserve">Terão contas reajustadas os consumidores que são atendidos pela concessionária Força e Luz Coronel Vivida Ltda. – Forcel, com aumento médio de 29,86%. Alta de 20,51% para consumidores residenciais; 20,64% para baixa tensão e 43,78% para alta tensão. </w:t>
+        <w:t xml:space="preserve">Terão contas reajustadas os consumidores que são atendidos pela concessionária Força e Luz Coronel Vivida Ltda. – Forcel, com aumento médio de 29,86%. Alta de 20,51% para consumidores residenciais; 20,64% para baixa tensão e 43,78% para </w:t>
+      </w:r>
+      <w:r>
+        <w:rPr>
+          <w:rFonts w:eastAsia="Times New Roman" w:cs="Arial" w:ascii="Arial" w:hAnsi="Arial"/>
+          <w:sz w:val="24"/>
+          <w:szCs w:val="24"/>
+          <w:lang w:eastAsia="pt-BR"/>
+        </w:rPr>
+        <w:t>alta-tensão</w:t>
+      </w:r>
+      <w:r>
+        <w:rPr>
+          <w:rFonts w:eastAsia="Times New Roman" w:cs="Arial" w:ascii="Arial" w:hAnsi="Arial"/>
+          <w:sz w:val="24"/>
+          <w:szCs w:val="24"/>
+          <w:lang w:eastAsia="pt-BR"/>
+        </w:rPr>
+        <w:t xml:space="preserve">. </w:t>
       </w:r>
     </w:p>
     <w:p>
@@ -173,7 +209,39 @@
           <w:sz w:val="24"/>
           <w:szCs w:val="24"/>
         </w:rPr>
-        <w:t>Segundo a Aneel, impactaram no aumento fatores relacionados ao fato de a empresa ter deixado de ser suprida pela Copel Distribuição. "Isso fez com que, entre 2017 e 2018, ela tivesse de arcar com custos relativos ao rateio das cotas de Itaipu – cuja energia é precificada em dólar – e ao risco hidrológico", disse a agência.</w:t>
+        <w:t xml:space="preserve">Segundo a Aneel, impactaram no aumento </w:t>
+      </w:r>
+      <w:r>
+        <w:rPr>
+          <w:rFonts w:cs="Arial" w:ascii="Arial" w:hAnsi="Arial"/>
+          <w:sz w:val="24"/>
+          <w:szCs w:val="24"/>
+        </w:rPr>
+        <w:t>de</w:t>
+      </w:r>
+      <w:r>
+        <w:rPr>
+          <w:rFonts w:cs="Arial" w:ascii="Arial" w:hAnsi="Arial"/>
+          <w:sz w:val="24"/>
+          <w:szCs w:val="24"/>
+        </w:rPr>
+        <w:t xml:space="preserve"> fatores relacionados ao fato de a empresa ter deixado de ser suprida pela Copel Distribuição. </w:t>
+      </w:r>
+      <w:r>
+        <w:rPr>
+          <w:rFonts w:cs="Arial" w:ascii="Arial" w:hAnsi="Arial"/>
+          <w:sz w:val="24"/>
+          <w:szCs w:val="24"/>
+        </w:rPr>
+        <w:t>“Isso fez com que, entre 2017 e 2018, ela tivesse de arcar com custos relativos ao rateio das cotas de Itaipu – cuja energia é precificada em dólar – e ao risco hidrológico”</w:t>
+      </w:r>
+      <w:r>
+        <w:rPr>
+          <w:rFonts w:cs="Arial" w:ascii="Arial" w:hAnsi="Arial"/>
+          <w:sz w:val="24"/>
+          <w:szCs w:val="24"/>
+        </w:rPr>
+        <w:t>, disse a agência.</w:t>
       </w:r>
     </w:p>
     <w:p>
@@ -234,6 +302,9 @@
           <w:szCs w:val="24"/>
           <w:lang w:eastAsia="pt-BR"/>
         </w:rPr>
+        <w:softHyphen/>
+        <w:noBreakHyphen/>
+        <w:noBreakHyphen/>
       </w:r>
     </w:p>
     <w:p>
@@ -2112,7 +2183,23 @@
           <w:sz w:val="24"/>
           <w:szCs w:val="24"/>
         </w:rPr>
-        <w:t>Sabe-se que ainda há um receito quando o assunto é investir em energia solar, muitas pessoas ainda pensam que o custo benefício de se investir em um sistema fotovoltaico não compensa. Sendo assim, apresentamos a seguir alguns dados para que você possa tirar suas próprias conclusões sobre os benefícios econômicos que terá, e de forma limpa e sustentável, ao investir em energia solar.</w:t>
+        <w:t xml:space="preserve">Sabe-se que ainda há um receito quando o assunto é investir em energia solar, muitas pessoas ainda pensam que o </w:t>
+      </w:r>
+      <w:r>
+        <w:rPr>
+          <w:rFonts w:cs="Arial" w:ascii="Arial" w:hAnsi="Arial"/>
+          <w:sz w:val="24"/>
+          <w:szCs w:val="24"/>
+        </w:rPr>
+        <w:t>custo-benefício</w:t>
+      </w:r>
+      <w:r>
+        <w:rPr>
+          <w:rFonts w:cs="Arial" w:ascii="Arial" w:hAnsi="Arial"/>
+          <w:sz w:val="24"/>
+          <w:szCs w:val="24"/>
+        </w:rPr>
+        <w:t xml:space="preserve"> de se investir em um sistema fotovoltaico não compensa. Sendo assim, apresentamos a seguir alguns dados para que você possa tirar suas próprias conclusões sobre os benefícios econômicos que terá, e de forma limpa e sustentável, ao investir em energia solar.</w:t>
       </w:r>
     </w:p>
     <w:p>
@@ -3918,7 +4005,23 @@
           <w:sz w:val="24"/>
           <w:szCs w:val="24"/>
         </w:rPr>
-        <w:t>Feitas com vidro temperado e texturizado, elas são três vezes mais fortes do que as telhas padrão, sendo ultra-resistentes ao choque e contra granizo, vento, e incêndios e, por essa razão, considera-se que estas têm “garantia infinita”.</w:t>
+        <w:t xml:space="preserve">Feitas com vidro temperado e texturizado, elas são três vezes mais fortes do que as telhas padrão, sendo </w:t>
+      </w:r>
+      <w:r>
+        <w:rPr>
+          <w:rFonts w:cs="Arial" w:ascii="Arial" w:hAnsi="Arial"/>
+          <w:sz w:val="24"/>
+          <w:szCs w:val="24"/>
+        </w:rPr>
+        <w:t>ultrarresistentes</w:t>
+      </w:r>
+      <w:r>
+        <w:rPr>
+          <w:rFonts w:cs="Arial" w:ascii="Arial" w:hAnsi="Arial"/>
+          <w:sz w:val="24"/>
+          <w:szCs w:val="24"/>
+        </w:rPr>
+        <w:t xml:space="preserve"> ao choque e contra granizo, vento, e incêndios e, por essa razão, considera-se que estas têm “garantia infinita”.</w:t>
       </w:r>
     </w:p>
     <w:p>
@@ -4023,7 +4126,23 @@
           <w:sz w:val="24"/>
           <w:szCs w:val="24"/>
         </w:rPr>
-        <w:t>Atualmente, um dos principais meios de geração de energia alternativa se da por meio de usinas solares. Estas têm ganhado espaço no Brasil, gerando energia para diversas residências e empresas. Confira como ocorre seu funcionamento e como está o desenvolvimento em nosso país.</w:t>
+        <w:t xml:space="preserve">Atualmente, um dos principais meios de geração de energia alternativa se </w:t>
+      </w:r>
+      <w:r>
+        <w:rPr>
+          <w:rFonts w:cs="Arial" w:ascii="Arial" w:hAnsi="Arial"/>
+          <w:sz w:val="24"/>
+          <w:szCs w:val="24"/>
+        </w:rPr>
+        <w:t>dá por</w:t>
+      </w:r>
+      <w:r>
+        <w:rPr>
+          <w:rFonts w:cs="Arial" w:ascii="Arial" w:hAnsi="Arial"/>
+          <w:sz w:val="24"/>
+          <w:szCs w:val="24"/>
+        </w:rPr>
+        <w:t xml:space="preserve"> meio de usinas solares. Estas têm ganhado espaço no Brasil, gerando energia para diversas residências e empresas. Confira como ocorre seu funcionamento e como está o desenvolvimento em nosso país.</w:t>
       </w:r>
     </w:p>
     <w:p>
@@ -4457,15 +4576,7 @@
       </w:pPr>
       <w:r>
         <w:rPr/>
-        <w:t xml:space="preserve">Instalação é sempre sinônimo de imprevisto. Chegar o mais cedo possível te </w:t>
-      </w:r>
-      <w:r>
-        <w:rPr/>
-        <w:t>dá uma</w:t>
-      </w:r>
-      <w:r>
-        <w:rPr/>
-        <w:t xml:space="preserve"> margem de tempo para vários tipos de imprevistos, como problemas com seu veículo, problemas com suas ferramentas, falta de algum material, residências com problemas nas instalações elétricas que necessitam de manutenção, etc</w:t>
+        <w:t>Instalação é sempre sinônimo de imprevisto. Chegar o mais cedo possível te dá uma margem de tempo para vários tipos de imprevistos, como problemas com seu veículo, problemas com suas ferramentas, falta de algum material, residências com problemas nas instalações elétricas que necessitam de manutenção, etc</w:t>
       </w:r>
     </w:p>
     <w:p>
@@ -4523,31 +4634,7 @@
       </w:pPr>
       <w:r>
         <w:rPr/>
-        <w:t xml:space="preserve">Sempre que for executar uma instalação em uma outra cidade a </w:t>
-      </w:r>
-      <w:r>
-        <w:rPr/>
-        <w:t>200 km</w:t>
-      </w:r>
-      <w:r>
-        <w:rPr/>
-        <w:t xml:space="preserve">, </w:t>
-      </w:r>
-      <w:r>
-        <w:rPr/>
-        <w:t>300 km</w:t>
-      </w:r>
-      <w:r>
-        <w:rPr/>
-        <w:t xml:space="preserve"> tenha em mãos uma lista de fornecedores aos quais você pode pegar produtos a pronta entrega. Certa vez em uma instalação a </w:t>
-      </w:r>
-      <w:r>
-        <w:rPr/>
-        <w:t>300 km</w:t>
-      </w:r>
-      <w:r>
-        <w:rPr/>
-        <w:t xml:space="preserve"> da minha cidade, quando cheguei na casa do cliente, me deparei com uma estrutura diferente da qual eu havia solicitado, por sorte conhecia um fornecedor que pode me atender e me vender tudo o que eu precisava.</w:t>
+        <w:t>Sempre que for executar uma instalação em uma outra cidade a 200 km, 300 km tenha em mãos uma lista de fornecedores aos quais você pode pegar produtos a pronta entrega. Certa vez em uma instalação a 300 km da minha cidade, quando cheguei na casa do cliente, me deparei com uma estrutura diferente da qual eu havia solicitado, por sorte conhecia um fornecedor que pode me atender e me vender tudo o que eu precisava.</w:t>
       </w:r>
     </w:p>
     <w:p>
@@ -4576,15 +4663,7 @@
       </w:pPr>
       <w:r>
         <w:rPr/>
-        <w:t xml:space="preserve">Entre no máximo de grupos de facebook e whatsapp que você puder. Certa vez configurando um inversor, perdi um código de acesso e como era um sábado de tarde não tinha acesso ao suporte técnico do fornecedor. Não pensei duas vezes, coloquei minha dúvida em um grupo do facebook e em cerca de minutos os colegas de trabalho me ajudaram. Hoje em dia o mundo está abundante em conhecimento, e acredite as pessoas adoram compartilhar com os amigos de profissão os conhecimentos técnicos que elas já possuem. Sempre que puder ajude </w:t>
-      </w:r>
-      <w:r>
-        <w:rPr/>
-        <w:t>e, com certeza, será</w:t>
-      </w:r>
-      <w:r>
-        <w:rPr/>
-        <w:t xml:space="preserve"> ajudado.</w:t>
+        <w:t>Entre no máximo de grupos de facebook e whatsapp que você puder. Certa vez configurando um inversor, perdi um código de acesso e como era um sábado de tarde não tinha acesso ao suporte técnico do fornecedor. Não pensei duas vezes, coloquei minha dúvida em um grupo do facebook e em cerca de minutos os colegas de trabalho me ajudaram. Hoje em dia o mundo está abundante em conhecimento, e acredite as pessoas adoram compartilhar com os amigos de profissão os conhecimentos técnicos que elas já possuem. Sempre que puder ajude e, com certeza, será ajudado.</w:t>
       </w:r>
     </w:p>
     <w:p>
@@ -4604,15 +4683,7 @@
       </w:pPr>
       <w:r>
         <w:rPr/>
-        <w:t>Essa é uma péssima mania de prestadores de serviços e empreiteiros que normalmente fazem as coisas com muita pressa</w:t>
-      </w:r>
-      <w:r>
-        <w:rPr/>
-        <w:t xml:space="preserve">. </w:t>
-      </w:r>
-      <w:r>
-        <w:rPr/>
-        <w:t xml:space="preserve">Geralmente esse tipo de profissional perde o foco pensando nos próximos trabalhos ou querendo sair cedo da instalação. Foco e excelência é essencial em uma instalação que deve durar 30 anos ou mais. </w:t>
+        <w:t xml:space="preserve">Essa é uma péssima mania de prestadores de serviços e empreiteiros que normalmente fazem as coisas com muita pressa. Geralmente esse tipo de profissional perde o foco pensando nos próximos trabalhos ou querendo sair cedo da instalação. Foco e excelência é essencial em uma instalação que deve durar 30 anos ou mais. </w:t>
       </w:r>
     </w:p>
     <w:p>
@@ -4641,23 +4712,7 @@
       </w:pPr>
       <w:r>
         <w:rPr/>
-        <w:t xml:space="preserve">Certifique-se que os profissionais que estão na instalação possuem NR35 para trabalho em altura e estão com os EPI’s (equipamento de proteção individual) adequados e na validade (não se esqueça </w:t>
-      </w:r>
-      <w:r>
-        <w:rPr/>
-        <w:t>que esses produtos têm</w:t>
-      </w:r>
-      <w:r>
-        <w:rPr/>
-        <w:t xml:space="preserve"> prazo de validade e selo do </w:t>
-      </w:r>
-      <w:r>
-        <w:rPr/>
-        <w:t>INMETRO</w:t>
-      </w:r>
-      <w:r>
-        <w:rPr/>
-        <w:t>)</w:t>
+        <w:t>Certifique-se que os profissionais que estão na instalação possuem NR35 para trabalho em altura e estão com os EPI’s (equipamento de proteção individual) adequados e na validade (não se esqueça que esses produtos têm prazo de validade e selo do INMETRO)</w:t>
       </w:r>
     </w:p>
     <w:p>
@@ -5308,6 +5363,69 @@
   </w:style>
   <w:style w:type="character" w:styleId="ListLabel12">
     <w:name w:val="ListLabel 12"/>
+    <w:qFormat/>
+    <w:rPr>
+      <w:rFonts w:cs="Wingdings"/>
+    </w:rPr>
+  </w:style>
+  <w:style w:type="character" w:styleId="ListLabel13">
+    <w:name w:val="ListLabel 13"/>
+    <w:qFormat/>
+    <w:rPr>
+      <w:rFonts w:cs="Symbol"/>
+    </w:rPr>
+  </w:style>
+  <w:style w:type="character" w:styleId="ListLabel14">
+    <w:name w:val="ListLabel 14"/>
+    <w:qFormat/>
+    <w:rPr>
+      <w:rFonts w:cs="Courier New"/>
+    </w:rPr>
+  </w:style>
+  <w:style w:type="character" w:styleId="ListLabel15">
+    <w:name w:val="ListLabel 15"/>
+    <w:qFormat/>
+    <w:rPr>
+      <w:rFonts w:cs="Wingdings"/>
+    </w:rPr>
+  </w:style>
+  <w:style w:type="character" w:styleId="ListLabel16">
+    <w:name w:val="ListLabel 16"/>
+    <w:qFormat/>
+    <w:rPr>
+      <w:rFonts w:cs="Symbol"/>
+    </w:rPr>
+  </w:style>
+  <w:style w:type="character" w:styleId="ListLabel17">
+    <w:name w:val="ListLabel 17"/>
+    <w:qFormat/>
+    <w:rPr>
+      <w:rFonts w:cs="Courier New"/>
+    </w:rPr>
+  </w:style>
+  <w:style w:type="character" w:styleId="ListLabel18">
+    <w:name w:val="ListLabel 18"/>
+    <w:qFormat/>
+    <w:rPr>
+      <w:rFonts w:cs="Wingdings"/>
+    </w:rPr>
+  </w:style>
+  <w:style w:type="character" w:styleId="ListLabel19">
+    <w:name w:val="ListLabel 19"/>
+    <w:qFormat/>
+    <w:rPr>
+      <w:rFonts w:cs="Symbol"/>
+    </w:rPr>
+  </w:style>
+  <w:style w:type="character" w:styleId="ListLabel20">
+    <w:name w:val="ListLabel 20"/>
+    <w:qFormat/>
+    <w:rPr>
+      <w:rFonts w:cs="Courier New"/>
+    </w:rPr>
+  </w:style>
+  <w:style w:type="character" w:styleId="ListLabel21">
+    <w:name w:val="ListLabel 21"/>
     <w:qFormat/>
     <w:rPr>
       <w:rFonts w:cs="Wingdings"/>

</xml_diff>